<commit_message>
Fix paragraph spacing in tech report docx
</commit_message>
<xml_diff>
--- a/inst/csas-docx/tech-report.docx
+++ b/inst/csas-docx/tech-report.docx
@@ -2,9 +2,14 @@
 <file path=word/document.xml><?xml version="1.0" encoding="utf-8"?>
 <w:document xmlns:wpc="http://schemas.microsoft.com/office/word/2010/wordprocessingCanvas" xmlns:cx="http://schemas.microsoft.com/office/drawing/2014/chartex" xmlns:cx1="http://schemas.microsoft.com/office/drawing/2015/9/8/chartex" xmlns:cx2="http://schemas.microsoft.com/office/drawing/2015/10/21/chartex" xmlns:cx3="http://schemas.microsoft.com/office/drawing/2016/5/9/chartex" xmlns:cx4="http://schemas.microsoft.com/office/drawing/2016/5/10/chartex" xmlns:cx5="http://schemas.microsoft.com/office/drawing/2016/5/11/chartex" xmlns:cx6="http://schemas.microsoft.com/office/drawing/2016/5/12/chartex" xmlns:cx7="http://schemas.microsoft.com/office/drawing/2016/5/13/chartex" xmlns:cx8="http://schemas.microsoft.com/office/drawing/2016/5/14/chartex" xmlns:mc="http://schemas.openxmlformats.org/markup-compatibility/2006" xmlns:aink="http://schemas.microsoft.com/office/drawing/2016/ink" xmlns:am3d="http://schemas.microsoft.com/office/drawing/2017/model3d" xmlns:o="urn:schemas-microsoft-com:office:office" xmlns:r="http://schemas.openxmlformats.org/officeDocument/2006/relationships" xmlns:m="http://schemas.openxmlformats.org/officeDocument/2006/math" xmlns:v="urn:schemas-microsoft-com:vml" xmlns:wp14="http://schemas.microsoft.com/office/word/2010/wordprocessingDrawing" xmlns:wp="http://schemas.openxmlformats.org/drawingml/2006/wordprocessingDrawing" xmlns:w10="urn:schemas-microsoft-com:office:word" xmlns:w="http://schemas.openxmlformats.org/wordprocessingml/2006/main" xmlns:w14="http://schemas.microsoft.com/office/word/2010/wordml" xmlns:w15="http://schemas.microsoft.com/office/word/2012/wordml" xmlns:w16cex="http://schemas.microsoft.com/office/word/2018/wordml/cex" xmlns:w16cid="http://schemas.microsoft.com/office/word/2016/wordml/cid" xmlns:w16="http://schemas.microsoft.com/office/word/2018/wordml" xmlns:w16se="http://schemas.microsoft.com/office/word/2015/wordml/symex" xmlns:wpg="http://schemas.microsoft.com/office/word/2010/wordprocessingGroup" xmlns:wpi="http://schemas.microsoft.com/office/word/2010/wordprocessingInk" xmlns:wne="http://schemas.microsoft.com/office/word/2006/wordml" xmlns:wps="http://schemas.microsoft.com/office/word/2010/wordprocessingShape" mc:Ignorable="w14 w15 w16se w16cid w16 w16cex wp14">
   <w:body>
-    <w:p/>
+    <w:p>
+      <w:bookmarkStart w:id="0" w:name="ref-edwards2013"/>
+      <w:bookmarkStart w:id="1" w:name="refs"/>
+      <w:bookmarkEnd w:id="0"/>
+      <w:bookmarkEnd w:id="1"/>
+    </w:p>
     <w:sectPr>
-      <w:headerReference w:type="default" r:id="rId8"/>
+      <w:headerReference w:type="default" r:id="rId7"/>
       <w:pgSz w:w="12240" w:h="15840"/>
       <w:pgMar w:top="1152" w:right="864" w:bottom="1152" w:left="1440" w:header="706" w:footer="706" w:gutter="0"/>
       <w:cols w:space="708"/>
@@ -18,6 +23,9 @@
 <w:endnotes xmlns:wpc="http://schemas.microsoft.com/office/word/2010/wordprocessingCanvas" xmlns:cx="http://schemas.microsoft.com/office/drawing/2014/chartex" xmlns:cx1="http://schemas.microsoft.com/office/drawing/2015/9/8/chartex" xmlns:cx2="http://schemas.microsoft.com/office/drawing/2015/10/21/chartex" xmlns:cx3="http://schemas.microsoft.com/office/drawing/2016/5/9/chartex" xmlns:cx4="http://schemas.microsoft.com/office/drawing/2016/5/10/chartex" xmlns:cx5="http://schemas.microsoft.com/office/drawing/2016/5/11/chartex" xmlns:cx6="http://schemas.microsoft.com/office/drawing/2016/5/12/chartex" xmlns:cx7="http://schemas.microsoft.com/office/drawing/2016/5/13/chartex" xmlns:cx8="http://schemas.microsoft.com/office/drawing/2016/5/14/chartex" xmlns:mc="http://schemas.openxmlformats.org/markup-compatibility/2006" xmlns:aink="http://schemas.microsoft.com/office/drawing/2016/ink" xmlns:am3d="http://schemas.microsoft.com/office/drawing/2017/model3d" xmlns:o="urn:schemas-microsoft-com:office:office" xmlns:r="http://schemas.openxmlformats.org/officeDocument/2006/relationships" xmlns:m="http://schemas.openxmlformats.org/officeDocument/2006/math" xmlns:v="urn:schemas-microsoft-com:vml" xmlns:wp14="http://schemas.microsoft.com/office/word/2010/wordprocessingDrawing" xmlns:wp="http://schemas.openxmlformats.org/drawingml/2006/wordprocessingDrawing" xmlns:w10="urn:schemas-microsoft-com:office:word" xmlns:w="http://schemas.openxmlformats.org/wordprocessingml/2006/main" xmlns:w14="http://schemas.microsoft.com/office/word/2010/wordml" xmlns:w15="http://schemas.microsoft.com/office/word/2012/wordml" xmlns:w16cex="http://schemas.microsoft.com/office/word/2018/wordml/cex" xmlns:w16cid="http://schemas.microsoft.com/office/word/2016/wordml/cid" xmlns:w16="http://schemas.microsoft.com/office/word/2018/wordml" xmlns:w16se="http://schemas.microsoft.com/office/word/2015/wordml/symex" xmlns:wpg="http://schemas.microsoft.com/office/word/2010/wordprocessingGroup" xmlns:wpi="http://schemas.microsoft.com/office/word/2010/wordprocessingInk" xmlns:wne="http://schemas.microsoft.com/office/word/2006/wordml" xmlns:wps="http://schemas.microsoft.com/office/word/2010/wordprocessingShape" mc:Ignorable="w14 w15 w16se w16cid w16 w16cex wp14">
   <w:endnote w:type="separator" w:id="-1">
     <w:p>
+      <w:pPr>
+        <w:spacing w:after="0"/>
+      </w:pPr>
       <w:r>
         <w:separator/>
       </w:r>
@@ -25,6 +33,9 @@
   </w:endnote>
   <w:endnote w:type="continuationSeparator" w:id="0">
     <w:p>
+      <w:pPr>
+        <w:spacing w:after="0"/>
+      </w:pPr>
       <w:r>
         <w:continuationSeparator/>
       </w:r>
@@ -108,9 +119,122 @@
 <file path=word/numbering.xml><?xml version="1.0" encoding="utf-8"?>
 <w:numbering xmlns:wpc="http://schemas.microsoft.com/office/word/2010/wordprocessingCanvas" xmlns:cx="http://schemas.microsoft.com/office/drawing/2014/chartex" xmlns:cx1="http://schemas.microsoft.com/office/drawing/2015/9/8/chartex" xmlns:cx2="http://schemas.microsoft.com/office/drawing/2015/10/21/chartex" xmlns:cx3="http://schemas.microsoft.com/office/drawing/2016/5/9/chartex" xmlns:cx4="http://schemas.microsoft.com/office/drawing/2016/5/10/chartex" xmlns:cx5="http://schemas.microsoft.com/office/drawing/2016/5/11/chartex" xmlns:cx6="http://schemas.microsoft.com/office/drawing/2016/5/12/chartex" xmlns:cx7="http://schemas.microsoft.com/office/drawing/2016/5/13/chartex" xmlns:cx8="http://schemas.microsoft.com/office/drawing/2016/5/14/chartex" xmlns:mc="http://schemas.openxmlformats.org/markup-compatibility/2006" xmlns:aink="http://schemas.microsoft.com/office/drawing/2016/ink" xmlns:am3d="http://schemas.microsoft.com/office/drawing/2017/model3d" xmlns:o="urn:schemas-microsoft-com:office:office" xmlns:r="http://schemas.openxmlformats.org/officeDocument/2006/relationships" xmlns:m="http://schemas.openxmlformats.org/officeDocument/2006/math" xmlns:v="urn:schemas-microsoft-com:vml" xmlns:wp14="http://schemas.microsoft.com/office/word/2010/wordprocessingDrawing" xmlns:wp="http://schemas.openxmlformats.org/drawingml/2006/wordprocessingDrawing" xmlns:w10="urn:schemas-microsoft-com:office:word" xmlns:w="http://schemas.openxmlformats.org/wordprocessingml/2006/main" xmlns:w14="http://schemas.microsoft.com/office/word/2010/wordml" xmlns:w15="http://schemas.microsoft.com/office/word/2012/wordml" xmlns:w16cex="http://schemas.microsoft.com/office/word/2018/wordml/cex" xmlns:w16cid="http://schemas.microsoft.com/office/word/2016/wordml/cid" xmlns:w16="http://schemas.microsoft.com/office/word/2018/wordml" xmlns:w16se="http://schemas.microsoft.com/office/word/2015/wordml/symex" xmlns:wpg="http://schemas.microsoft.com/office/word/2010/wordprocessingGroup" xmlns:wpi="http://schemas.microsoft.com/office/word/2010/wordprocessingInk" xmlns:wne="http://schemas.microsoft.com/office/word/2006/wordml" xmlns:wps="http://schemas.microsoft.com/office/word/2010/wordprocessingShape" mc:Ignorable="w14 w15 w16se w16cid w16 w16cex wp14">
   <w:abstractNum w:abstractNumId="0" w15:restartNumberingAfterBreak="0">
+    <w:nsid w:val="EA454B4C"/>
+    <w:multiLevelType w:val="multilevel"/>
+    <w:tmpl w:val="C85AB60A"/>
+    <w:lvl w:ilvl="0">
+      <w:start w:val="1"/>
+      <w:numFmt w:val="decimal"/>
+      <w:lvlText w:val="%1."/>
+      <w:lvlJc w:val="left"/>
+      <w:pPr>
+        <w:tabs>
+          <w:tab w:val="num" w:pos="0"/>
+        </w:tabs>
+        <w:ind w:left="480" w:hanging="480"/>
+      </w:pPr>
+    </w:lvl>
+    <w:lvl w:ilvl="1">
+      <w:start w:val="1"/>
+      <w:numFmt w:val="decimal"/>
+      <w:lvlText w:val="%2."/>
+      <w:lvlJc w:val="left"/>
+      <w:pPr>
+        <w:tabs>
+          <w:tab w:val="num" w:pos="720"/>
+        </w:tabs>
+        <w:ind w:left="1200" w:hanging="480"/>
+      </w:pPr>
+    </w:lvl>
+    <w:lvl w:ilvl="2">
+      <w:start w:val="1"/>
+      <w:numFmt w:val="decimal"/>
+      <w:lvlText w:val="%3."/>
+      <w:lvlJc w:val="left"/>
+      <w:pPr>
+        <w:tabs>
+          <w:tab w:val="num" w:pos="1440"/>
+        </w:tabs>
+        <w:ind w:left="1920" w:hanging="480"/>
+      </w:pPr>
+    </w:lvl>
+    <w:lvl w:ilvl="3">
+      <w:start w:val="1"/>
+      <w:numFmt w:val="decimal"/>
+      <w:lvlText w:val="%4."/>
+      <w:lvlJc w:val="left"/>
+      <w:pPr>
+        <w:tabs>
+          <w:tab w:val="num" w:pos="2160"/>
+        </w:tabs>
+        <w:ind w:left="2640" w:hanging="480"/>
+      </w:pPr>
+    </w:lvl>
+    <w:lvl w:ilvl="4">
+      <w:start w:val="1"/>
+      <w:numFmt w:val="decimal"/>
+      <w:lvlText w:val="%5."/>
+      <w:lvlJc w:val="left"/>
+      <w:pPr>
+        <w:tabs>
+          <w:tab w:val="num" w:pos="2880"/>
+        </w:tabs>
+        <w:ind w:left="3360" w:hanging="480"/>
+      </w:pPr>
+    </w:lvl>
+    <w:lvl w:ilvl="5">
+      <w:start w:val="1"/>
+      <w:numFmt w:val="decimal"/>
+      <w:lvlText w:val="%6."/>
+      <w:lvlJc w:val="left"/>
+      <w:pPr>
+        <w:tabs>
+          <w:tab w:val="num" w:pos="3600"/>
+        </w:tabs>
+        <w:ind w:left="4080" w:hanging="480"/>
+      </w:pPr>
+    </w:lvl>
+    <w:lvl w:ilvl="6">
+      <w:start w:val="1"/>
+      <w:numFmt w:val="decimal"/>
+      <w:lvlText w:val="%7."/>
+      <w:lvlJc w:val="left"/>
+      <w:pPr>
+        <w:tabs>
+          <w:tab w:val="num" w:pos="4320"/>
+        </w:tabs>
+        <w:ind w:left="4800" w:hanging="480"/>
+      </w:pPr>
+    </w:lvl>
+    <w:lvl w:ilvl="7">
+      <w:start w:val="1"/>
+      <w:numFmt w:val="decimal"/>
+      <w:lvlText w:val="%8."/>
+      <w:lvlJc w:val="left"/>
+      <w:pPr>
+        <w:tabs>
+          <w:tab w:val="num" w:pos="5040"/>
+        </w:tabs>
+        <w:ind w:left="5520" w:hanging="480"/>
+      </w:pPr>
+    </w:lvl>
+    <w:lvl w:ilvl="8">
+      <w:start w:val="1"/>
+      <w:numFmt w:val="decimal"/>
+      <w:lvlText w:val="%9."/>
+      <w:lvlJc w:val="left"/>
+      <w:pPr>
+        <w:tabs>
+          <w:tab w:val="num" w:pos="5760"/>
+        </w:tabs>
+        <w:ind w:left="6240" w:hanging="480"/>
+      </w:pPr>
+    </w:lvl>
+  </w:abstractNum>
+  <w:abstractNum w:abstractNumId="1" w15:restartNumberingAfterBreak="0">
     <w:nsid w:val="FFFFFF7C"/>
     <w:multiLevelType w:val="singleLevel"/>
-    <w:tmpl w:val="487AF2F4"/>
+    <w:tmpl w:val="042411F6"/>
     <w:lvl w:ilvl="0">
       <w:start w:val="1"/>
       <w:numFmt w:val="decimal"/>
@@ -124,10 +248,10 @@
       </w:pPr>
     </w:lvl>
   </w:abstractNum>
-  <w:abstractNum w:abstractNumId="1" w15:restartNumberingAfterBreak="0">
+  <w:abstractNum w:abstractNumId="2" w15:restartNumberingAfterBreak="0">
     <w:nsid w:val="FFFFFF7D"/>
     <w:multiLevelType w:val="singleLevel"/>
-    <w:tmpl w:val="331878C0"/>
+    <w:tmpl w:val="8A127456"/>
     <w:lvl w:ilvl="0">
       <w:start w:val="1"/>
       <w:numFmt w:val="decimal"/>
@@ -141,10 +265,10 @@
       </w:pPr>
     </w:lvl>
   </w:abstractNum>
-  <w:abstractNum w:abstractNumId="2" w15:restartNumberingAfterBreak="0">
+  <w:abstractNum w:abstractNumId="3" w15:restartNumberingAfterBreak="0">
     <w:nsid w:val="FFFFFF7E"/>
     <w:multiLevelType w:val="singleLevel"/>
-    <w:tmpl w:val="FB1046E2"/>
+    <w:tmpl w:val="74D0E6B2"/>
     <w:lvl w:ilvl="0">
       <w:start w:val="1"/>
       <w:numFmt w:val="decimal"/>
@@ -158,10 +282,10 @@
       </w:pPr>
     </w:lvl>
   </w:abstractNum>
-  <w:abstractNum w:abstractNumId="3" w15:restartNumberingAfterBreak="0">
+  <w:abstractNum w:abstractNumId="4" w15:restartNumberingAfterBreak="0">
     <w:nsid w:val="FFFFFF7F"/>
     <w:multiLevelType w:val="singleLevel"/>
-    <w:tmpl w:val="AE4E919A"/>
+    <w:tmpl w:val="CFC2D10A"/>
     <w:lvl w:ilvl="0">
       <w:start w:val="1"/>
       <w:numFmt w:val="decimal"/>
@@ -175,10 +299,10 @@
       </w:pPr>
     </w:lvl>
   </w:abstractNum>
-  <w:abstractNum w:abstractNumId="4" w15:restartNumberingAfterBreak="0">
+  <w:abstractNum w:abstractNumId="5" w15:restartNumberingAfterBreak="0">
     <w:nsid w:val="FFFFFF80"/>
     <w:multiLevelType w:val="singleLevel"/>
-    <w:tmpl w:val="90360678"/>
+    <w:tmpl w:val="C0260550"/>
     <w:lvl w:ilvl="0">
       <w:start w:val="1"/>
       <w:numFmt w:val="bullet"/>
@@ -195,10 +319,10 @@
       </w:rPr>
     </w:lvl>
   </w:abstractNum>
-  <w:abstractNum w:abstractNumId="5" w15:restartNumberingAfterBreak="0">
+  <w:abstractNum w:abstractNumId="6" w15:restartNumberingAfterBreak="0">
     <w:nsid w:val="FFFFFF81"/>
     <w:multiLevelType w:val="singleLevel"/>
-    <w:tmpl w:val="61C2D5D6"/>
+    <w:tmpl w:val="0CB625BC"/>
     <w:lvl w:ilvl="0">
       <w:start w:val="1"/>
       <w:numFmt w:val="bullet"/>
@@ -215,10 +339,10 @@
       </w:rPr>
     </w:lvl>
   </w:abstractNum>
-  <w:abstractNum w:abstractNumId="6" w15:restartNumberingAfterBreak="0">
+  <w:abstractNum w:abstractNumId="7" w15:restartNumberingAfterBreak="0">
     <w:nsid w:val="FFFFFF82"/>
     <w:multiLevelType w:val="singleLevel"/>
-    <w:tmpl w:val="ED78B4DE"/>
+    <w:tmpl w:val="F0904E80"/>
     <w:lvl w:ilvl="0">
       <w:start w:val="1"/>
       <w:numFmt w:val="bullet"/>
@@ -235,10 +359,10 @@
       </w:rPr>
     </w:lvl>
   </w:abstractNum>
-  <w:abstractNum w:abstractNumId="7" w15:restartNumberingAfterBreak="0">
+  <w:abstractNum w:abstractNumId="8" w15:restartNumberingAfterBreak="0">
     <w:nsid w:val="FFFFFF83"/>
     <w:multiLevelType w:val="singleLevel"/>
-    <w:tmpl w:val="3B5C81F8"/>
+    <w:tmpl w:val="D52C93FA"/>
     <w:lvl w:ilvl="0">
       <w:start w:val="1"/>
       <w:numFmt w:val="bullet"/>
@@ -255,10 +379,10 @@
       </w:rPr>
     </w:lvl>
   </w:abstractNum>
-  <w:abstractNum w:abstractNumId="8" w15:restartNumberingAfterBreak="0">
+  <w:abstractNum w:abstractNumId="9" w15:restartNumberingAfterBreak="0">
     <w:nsid w:val="FFFFFF88"/>
     <w:multiLevelType w:val="singleLevel"/>
-    <w:tmpl w:val="55AE6C12"/>
+    <w:tmpl w:val="111E05D2"/>
     <w:lvl w:ilvl="0">
       <w:start w:val="1"/>
       <w:numFmt w:val="decimal"/>
@@ -272,10 +396,10 @@
       </w:pPr>
     </w:lvl>
   </w:abstractNum>
-  <w:abstractNum w:abstractNumId="9" w15:restartNumberingAfterBreak="0">
+  <w:abstractNum w:abstractNumId="10" w15:restartNumberingAfterBreak="0">
     <w:nsid w:val="FFFFFF89"/>
     <w:multiLevelType w:val="singleLevel"/>
-    <w:tmpl w:val="74F65C5E"/>
+    <w:tmpl w:val="4C2A67B4"/>
     <w:lvl w:ilvl="0">
       <w:start w:val="1"/>
       <w:numFmt w:val="bullet"/>
@@ -292,7 +416,111 @@
       </w:rPr>
     </w:lvl>
   </w:abstractNum>
-  <w:abstractNum w:abstractNumId="10" w15:restartNumberingAfterBreak="0">
+  <w:abstractNum w:abstractNumId="11" w15:restartNumberingAfterBreak="0">
+    <w:nsid w:val="2C1AE401"/>
+    <w:multiLevelType w:val="multilevel"/>
+    <w:tmpl w:val="12B4E9EC"/>
+    <w:lvl w:ilvl="0">
+      <w:numFmt w:val="bullet"/>
+      <w:lvlText w:val=" "/>
+      <w:lvlJc w:val="left"/>
+      <w:pPr>
+        <w:tabs>
+          <w:tab w:val="num" w:pos="0"/>
+        </w:tabs>
+        <w:ind w:left="480" w:hanging="480"/>
+      </w:pPr>
+    </w:lvl>
+    <w:lvl w:ilvl="1">
+      <w:numFmt w:val="bullet"/>
+      <w:lvlText w:val=" "/>
+      <w:lvlJc w:val="left"/>
+      <w:pPr>
+        <w:tabs>
+          <w:tab w:val="num" w:pos="720"/>
+        </w:tabs>
+        <w:ind w:left="1200" w:hanging="480"/>
+      </w:pPr>
+    </w:lvl>
+    <w:lvl w:ilvl="2">
+      <w:numFmt w:val="bullet"/>
+      <w:lvlText w:val=" "/>
+      <w:lvlJc w:val="left"/>
+      <w:pPr>
+        <w:tabs>
+          <w:tab w:val="num" w:pos="1440"/>
+        </w:tabs>
+        <w:ind w:left="1920" w:hanging="480"/>
+      </w:pPr>
+    </w:lvl>
+    <w:lvl w:ilvl="3">
+      <w:numFmt w:val="bullet"/>
+      <w:lvlText w:val=" "/>
+      <w:lvlJc w:val="left"/>
+      <w:pPr>
+        <w:tabs>
+          <w:tab w:val="num" w:pos="2160"/>
+        </w:tabs>
+        <w:ind w:left="2640" w:hanging="480"/>
+      </w:pPr>
+    </w:lvl>
+    <w:lvl w:ilvl="4">
+      <w:numFmt w:val="bullet"/>
+      <w:lvlText w:val=" "/>
+      <w:lvlJc w:val="left"/>
+      <w:pPr>
+        <w:tabs>
+          <w:tab w:val="num" w:pos="2880"/>
+        </w:tabs>
+        <w:ind w:left="3360" w:hanging="480"/>
+      </w:pPr>
+    </w:lvl>
+    <w:lvl w:ilvl="5">
+      <w:numFmt w:val="bullet"/>
+      <w:lvlText w:val=" "/>
+      <w:lvlJc w:val="left"/>
+      <w:pPr>
+        <w:tabs>
+          <w:tab w:val="num" w:pos="3600"/>
+        </w:tabs>
+        <w:ind w:left="4080" w:hanging="480"/>
+      </w:pPr>
+    </w:lvl>
+    <w:lvl w:ilvl="6">
+      <w:numFmt w:val="bullet"/>
+      <w:lvlText w:val=" "/>
+      <w:lvlJc w:val="left"/>
+      <w:pPr>
+        <w:tabs>
+          <w:tab w:val="num" w:pos="4320"/>
+        </w:tabs>
+        <w:ind w:left="4800" w:hanging="480"/>
+      </w:pPr>
+    </w:lvl>
+    <w:lvl w:ilvl="7">
+      <w:numFmt w:val="bullet"/>
+      <w:lvlText w:val=" "/>
+      <w:lvlJc w:val="left"/>
+      <w:pPr>
+        <w:tabs>
+          <w:tab w:val="num" w:pos="5040"/>
+        </w:tabs>
+        <w:ind w:left="5520" w:hanging="480"/>
+      </w:pPr>
+    </w:lvl>
+    <w:lvl w:ilvl="8">
+      <w:numFmt w:val="bullet"/>
+      <w:lvlText w:val=" "/>
+      <w:lvlJc w:val="left"/>
+      <w:pPr>
+        <w:tabs>
+          <w:tab w:val="num" w:pos="5760"/>
+        </w:tabs>
+        <w:ind w:left="6240" w:hanging="480"/>
+      </w:pPr>
+    </w:lvl>
+  </w:abstractNum>
+  <w:abstractNum w:abstractNumId="12" w15:restartNumberingAfterBreak="0">
     <w:nsid w:val="3317320C"/>
     <w:multiLevelType w:val="hybridMultilevel"/>
     <w:tmpl w:val="859C110E"/>
@@ -405,7 +633,7 @@
       </w:rPr>
     </w:lvl>
   </w:abstractNum>
-  <w:abstractNum w:abstractNumId="11" w15:restartNumberingAfterBreak="0">
+  <w:abstractNum w:abstractNumId="13" w15:restartNumberingAfterBreak="0">
     <w:nsid w:val="57356091"/>
     <w:multiLevelType w:val="hybridMultilevel"/>
     <w:tmpl w:val="D7100984"/>
@@ -519,40 +747,103 @@
     </w:lvl>
   </w:abstractNum>
   <w:num w:numId="1">
+    <w:abstractNumId w:val="10"/>
+  </w:num>
+  <w:num w:numId="2">
+    <w:abstractNumId w:val="8"/>
+  </w:num>
+  <w:num w:numId="3">
+    <w:abstractNumId w:val="7"/>
+  </w:num>
+  <w:num w:numId="4">
+    <w:abstractNumId w:val="6"/>
+  </w:num>
+  <w:num w:numId="5">
+    <w:abstractNumId w:val="5"/>
+  </w:num>
+  <w:num w:numId="6">
     <w:abstractNumId w:val="9"/>
   </w:num>
-  <w:num w:numId="2">
-    <w:abstractNumId w:val="7"/>
-  </w:num>
-  <w:num w:numId="3">
-    <w:abstractNumId w:val="6"/>
-  </w:num>
-  <w:num w:numId="4">
-    <w:abstractNumId w:val="5"/>
-  </w:num>
-  <w:num w:numId="5">
+  <w:num w:numId="7">
     <w:abstractNumId w:val="4"/>
   </w:num>
-  <w:num w:numId="6">
-    <w:abstractNumId w:val="8"/>
-  </w:num>
-  <w:num w:numId="7">
+  <w:num w:numId="8">
     <w:abstractNumId w:val="3"/>
   </w:num>
-  <w:num w:numId="8">
+  <w:num w:numId="9">
     <w:abstractNumId w:val="2"/>
   </w:num>
-  <w:num w:numId="9">
+  <w:num w:numId="10">
     <w:abstractNumId w:val="1"/>
   </w:num>
-  <w:num w:numId="10">
-    <w:abstractNumId w:val="0"/>
-  </w:num>
   <w:num w:numId="11">
-    <w:abstractNumId w:val="10"/>
+    <w:abstractNumId w:val="12"/>
   </w:num>
   <w:num w:numId="12">
+    <w:abstractNumId w:val="13"/>
+  </w:num>
+  <w:num w:numId="13">
     <w:abstractNumId w:val="11"/>
+  </w:num>
+  <w:num w:numId="14">
+    <w:abstractNumId w:val="0"/>
+    <w:lvlOverride w:ilvl="0">
+      <w:startOverride w:val="1"/>
+    </w:lvlOverride>
+    <w:lvlOverride w:ilvl="1">
+      <w:startOverride w:val="1"/>
+    </w:lvlOverride>
+    <w:lvlOverride w:ilvl="2">
+      <w:startOverride w:val="1"/>
+    </w:lvlOverride>
+    <w:lvlOverride w:ilvl="3">
+      <w:startOverride w:val="1"/>
+    </w:lvlOverride>
+    <w:lvlOverride w:ilvl="4">
+      <w:startOverride w:val="1"/>
+    </w:lvlOverride>
+    <w:lvlOverride w:ilvl="5">
+      <w:startOverride w:val="1"/>
+    </w:lvlOverride>
+    <w:lvlOverride w:ilvl="6">
+      <w:startOverride w:val="1"/>
+    </w:lvlOverride>
+    <w:lvlOverride w:ilvl="7">
+      <w:startOverride w:val="1"/>
+    </w:lvlOverride>
+    <w:lvlOverride w:ilvl="8">
+      <w:startOverride w:val="1"/>
+    </w:lvlOverride>
+  </w:num>
+  <w:num w:numId="15">
+    <w:abstractNumId w:val="0"/>
+    <w:lvlOverride w:ilvl="0">
+      <w:startOverride w:val="1"/>
+    </w:lvlOverride>
+    <w:lvlOverride w:ilvl="1">
+      <w:startOverride w:val="1"/>
+    </w:lvlOverride>
+    <w:lvlOverride w:ilvl="2">
+      <w:startOverride w:val="1"/>
+    </w:lvlOverride>
+    <w:lvlOverride w:ilvl="3">
+      <w:startOverride w:val="1"/>
+    </w:lvlOverride>
+    <w:lvlOverride w:ilvl="4">
+      <w:startOverride w:val="1"/>
+    </w:lvlOverride>
+    <w:lvlOverride w:ilvl="5">
+      <w:startOverride w:val="1"/>
+    </w:lvlOverride>
+    <w:lvlOverride w:ilvl="6">
+      <w:startOverride w:val="1"/>
+    </w:lvlOverride>
+    <w:lvlOverride w:ilvl="7">
+      <w:startOverride w:val="1"/>
+    </w:lvlOverride>
+    <w:lvlOverride w:ilvl="8">
+      <w:startOverride w:val="1"/>
+    </w:lvlOverride>
   </w:num>
 </w:numbering>
 </file>
@@ -729,7 +1020,7 @@
     <w:lsdException w:name="Table Web 2" w:semiHidden="1" w:unhideWhenUsed="1"/>
     <w:lsdException w:name="Table Web 3" w:semiHidden="1" w:unhideWhenUsed="1"/>
     <w:lsdException w:name="Balloon Text" w:semiHidden="1" w:unhideWhenUsed="1"/>
-    <w:lsdException w:name="Table Grid" w:semiHidden="1" w:uiPriority="59" w:unhideWhenUsed="1"/>
+    <w:lsdException w:name="Table Grid" w:uiPriority="59"/>
     <w:lsdException w:name="Table Theme" w:semiHidden="1" w:unhideWhenUsed="1"/>
     <w:lsdException w:name="Placeholder Text" w:semiHidden="1"/>
     <w:lsdException w:name="No Spacing" w:uiPriority="1"/>
@@ -955,9 +1246,9 @@
   <w:style w:type="paragraph" w:default="1" w:styleId="Normal">
     <w:name w:val="Normal"/>
     <w:qFormat/>
-    <w:rsid w:val="001B7038"/>
+    <w:rsid w:val="00FB4179"/>
     <w:pPr>
-      <w:spacing w:after="0" w:line="240" w:lineRule="auto"/>
+      <w:spacing w:after="120" w:line="240" w:lineRule="auto"/>
     </w:pPr>
     <w:rPr>
       <w:rFonts w:ascii="Arial" w:hAnsi="Arial"/>
@@ -1141,7 +1432,7 @@
     <w:qFormat/>
     <w:rsid w:val="00C55806"/>
     <w:pPr>
-      <w:spacing w:before="120" w:after="120"/>
+      <w:spacing w:before="120"/>
     </w:pPr>
     <w:rPr>
       <w:lang w:val="en-US"/>
@@ -1182,9 +1473,6 @@
     <w:unhideWhenUsed/>
     <w:qFormat/>
     <w:rsid w:val="009D1D69"/>
-    <w:pPr>
-      <w:spacing w:after="120"/>
-    </w:pPr>
     <w:rPr>
       <w:bCs/>
       <w:sz w:val="20"/>
@@ -1541,6 +1829,242 @@
       <w:bCs/>
       <w:i/>
       <w:iCs/>
+    </w:rPr>
+  </w:style>
+  <w:style w:type="paragraph" w:customStyle="1" w:styleId="SourceCode">
+    <w:name w:val="Source Code"/>
+    <w:basedOn w:val="Normal"/>
+    <w:pPr>
+      <w:shd w:val="clear" w:color="auto" w:fill="F8F8F8"/>
+      <w:wordWrap w:val="0"/>
+    </w:pPr>
+  </w:style>
+  <w:style w:type="character" w:customStyle="1" w:styleId="KeywordTok">
+    <w:name w:val="KeywordTok"/>
+    <w:rPr>
+      <w:b/>
+      <w:color w:val="204A87"/>
+      <w:shd w:val="clear" w:color="auto" w:fill="F8F8F8"/>
+    </w:rPr>
+  </w:style>
+  <w:style w:type="character" w:customStyle="1" w:styleId="DataTypeTok">
+    <w:name w:val="DataTypeTok"/>
+    <w:rPr>
+      <w:color w:val="204A87"/>
+      <w:shd w:val="clear" w:color="auto" w:fill="F8F8F8"/>
+    </w:rPr>
+  </w:style>
+  <w:style w:type="character" w:customStyle="1" w:styleId="DecValTok">
+    <w:name w:val="DecValTok"/>
+    <w:rPr>
+      <w:color w:val="0000CF"/>
+      <w:shd w:val="clear" w:color="auto" w:fill="F8F8F8"/>
+    </w:rPr>
+  </w:style>
+  <w:style w:type="character" w:customStyle="1" w:styleId="BaseNTok">
+    <w:name w:val="BaseNTok"/>
+    <w:rPr>
+      <w:color w:val="0000CF"/>
+      <w:shd w:val="clear" w:color="auto" w:fill="F8F8F8"/>
+    </w:rPr>
+  </w:style>
+  <w:style w:type="character" w:customStyle="1" w:styleId="FloatTok">
+    <w:name w:val="FloatTok"/>
+    <w:rPr>
+      <w:color w:val="0000CF"/>
+      <w:shd w:val="clear" w:color="auto" w:fill="F8F8F8"/>
+    </w:rPr>
+  </w:style>
+  <w:style w:type="character" w:customStyle="1" w:styleId="ConstantTok">
+    <w:name w:val="ConstantTok"/>
+    <w:rPr>
+      <w:color w:val="000000"/>
+      <w:shd w:val="clear" w:color="auto" w:fill="F8F8F8"/>
+    </w:rPr>
+  </w:style>
+  <w:style w:type="character" w:customStyle="1" w:styleId="CharTok">
+    <w:name w:val="CharTok"/>
+    <w:rPr>
+      <w:color w:val="4E9A06"/>
+      <w:shd w:val="clear" w:color="auto" w:fill="F8F8F8"/>
+    </w:rPr>
+  </w:style>
+  <w:style w:type="character" w:customStyle="1" w:styleId="SpecialCharTok">
+    <w:name w:val="SpecialCharTok"/>
+    <w:rPr>
+      <w:color w:val="000000"/>
+      <w:shd w:val="clear" w:color="auto" w:fill="F8F8F8"/>
+    </w:rPr>
+  </w:style>
+  <w:style w:type="character" w:customStyle="1" w:styleId="StringTok">
+    <w:name w:val="StringTok"/>
+    <w:rPr>
+      <w:color w:val="4E9A06"/>
+      <w:shd w:val="clear" w:color="auto" w:fill="F8F8F8"/>
+    </w:rPr>
+  </w:style>
+  <w:style w:type="character" w:customStyle="1" w:styleId="VerbatimStringTok">
+    <w:name w:val="VerbatimStringTok"/>
+    <w:rPr>
+      <w:color w:val="4E9A06"/>
+      <w:shd w:val="clear" w:color="auto" w:fill="F8F8F8"/>
+    </w:rPr>
+  </w:style>
+  <w:style w:type="character" w:customStyle="1" w:styleId="SpecialStringTok">
+    <w:name w:val="SpecialStringTok"/>
+    <w:rPr>
+      <w:color w:val="4E9A06"/>
+      <w:shd w:val="clear" w:color="auto" w:fill="F8F8F8"/>
+    </w:rPr>
+  </w:style>
+  <w:style w:type="character" w:customStyle="1" w:styleId="ImportTok">
+    <w:name w:val="ImportTok"/>
+    <w:rPr>
+      <w:shd w:val="clear" w:color="auto" w:fill="F8F8F8"/>
+    </w:rPr>
+  </w:style>
+  <w:style w:type="character" w:customStyle="1" w:styleId="CommentTok">
+    <w:name w:val="CommentTok"/>
+    <w:rPr>
+      <w:i/>
+      <w:color w:val="8F5902"/>
+      <w:shd w:val="clear" w:color="auto" w:fill="F8F8F8"/>
+    </w:rPr>
+  </w:style>
+  <w:style w:type="character" w:customStyle="1" w:styleId="DocumentationTok">
+    <w:name w:val="DocumentationTok"/>
+    <w:rPr>
+      <w:b/>
+      <w:i/>
+      <w:color w:val="8F5902"/>
+      <w:shd w:val="clear" w:color="auto" w:fill="F8F8F8"/>
+    </w:rPr>
+  </w:style>
+  <w:style w:type="character" w:customStyle="1" w:styleId="AnnotationTok">
+    <w:name w:val="AnnotationTok"/>
+    <w:rPr>
+      <w:b/>
+      <w:i/>
+      <w:color w:val="8F5902"/>
+      <w:shd w:val="clear" w:color="auto" w:fill="F8F8F8"/>
+    </w:rPr>
+  </w:style>
+  <w:style w:type="character" w:customStyle="1" w:styleId="CommentVarTok">
+    <w:name w:val="CommentVarTok"/>
+    <w:rPr>
+      <w:b/>
+      <w:i/>
+      <w:color w:val="8F5902"/>
+      <w:shd w:val="clear" w:color="auto" w:fill="F8F8F8"/>
+    </w:rPr>
+  </w:style>
+  <w:style w:type="character" w:customStyle="1" w:styleId="OtherTok">
+    <w:name w:val="OtherTok"/>
+    <w:rPr>
+      <w:color w:val="8F5902"/>
+      <w:shd w:val="clear" w:color="auto" w:fill="F8F8F8"/>
+    </w:rPr>
+  </w:style>
+  <w:style w:type="character" w:customStyle="1" w:styleId="FunctionTok">
+    <w:name w:val="FunctionTok"/>
+    <w:rPr>
+      <w:color w:val="000000"/>
+      <w:shd w:val="clear" w:color="auto" w:fill="F8F8F8"/>
+    </w:rPr>
+  </w:style>
+  <w:style w:type="character" w:customStyle="1" w:styleId="VariableTok">
+    <w:name w:val="VariableTok"/>
+    <w:rPr>
+      <w:color w:val="000000"/>
+      <w:shd w:val="clear" w:color="auto" w:fill="F8F8F8"/>
+    </w:rPr>
+  </w:style>
+  <w:style w:type="character" w:customStyle="1" w:styleId="ControlFlowTok">
+    <w:name w:val="ControlFlowTok"/>
+    <w:rPr>
+      <w:b/>
+      <w:color w:val="204A87"/>
+      <w:shd w:val="clear" w:color="auto" w:fill="F8F8F8"/>
+    </w:rPr>
+  </w:style>
+  <w:style w:type="character" w:customStyle="1" w:styleId="OperatorTok">
+    <w:name w:val="OperatorTok"/>
+    <w:rPr>
+      <w:b/>
+      <w:color w:val="CE5C00"/>
+      <w:shd w:val="clear" w:color="auto" w:fill="F8F8F8"/>
+    </w:rPr>
+  </w:style>
+  <w:style w:type="character" w:customStyle="1" w:styleId="BuiltInTok">
+    <w:name w:val="BuiltInTok"/>
+    <w:rPr>
+      <w:shd w:val="clear" w:color="auto" w:fill="F8F8F8"/>
+    </w:rPr>
+  </w:style>
+  <w:style w:type="character" w:customStyle="1" w:styleId="ExtensionTok">
+    <w:name w:val="ExtensionTok"/>
+    <w:rPr>
+      <w:shd w:val="clear" w:color="auto" w:fill="F8F8F8"/>
+    </w:rPr>
+  </w:style>
+  <w:style w:type="character" w:customStyle="1" w:styleId="PreprocessorTok">
+    <w:name w:val="PreprocessorTok"/>
+    <w:rPr>
+      <w:i/>
+      <w:color w:val="8F5902"/>
+      <w:shd w:val="clear" w:color="auto" w:fill="F8F8F8"/>
+    </w:rPr>
+  </w:style>
+  <w:style w:type="character" w:customStyle="1" w:styleId="AttributeTok">
+    <w:name w:val="AttributeTok"/>
+    <w:rPr>
+      <w:color w:val="C4A000"/>
+      <w:shd w:val="clear" w:color="auto" w:fill="F8F8F8"/>
+    </w:rPr>
+  </w:style>
+  <w:style w:type="character" w:customStyle="1" w:styleId="RegionMarkerTok">
+    <w:name w:val="RegionMarkerTok"/>
+    <w:rPr>
+      <w:shd w:val="clear" w:color="auto" w:fill="F8F8F8"/>
+    </w:rPr>
+  </w:style>
+  <w:style w:type="character" w:customStyle="1" w:styleId="InformationTok">
+    <w:name w:val="InformationTok"/>
+    <w:rPr>
+      <w:b/>
+      <w:i/>
+      <w:color w:val="8F5902"/>
+      <w:shd w:val="clear" w:color="auto" w:fill="F8F8F8"/>
+    </w:rPr>
+  </w:style>
+  <w:style w:type="character" w:customStyle="1" w:styleId="WarningTok">
+    <w:name w:val="WarningTok"/>
+    <w:rPr>
+      <w:b/>
+      <w:i/>
+      <w:color w:val="8F5902"/>
+      <w:shd w:val="clear" w:color="auto" w:fill="F8F8F8"/>
+    </w:rPr>
+  </w:style>
+  <w:style w:type="character" w:customStyle="1" w:styleId="AlertTok">
+    <w:name w:val="AlertTok"/>
+    <w:rPr>
+      <w:color w:val="EF2929"/>
+      <w:shd w:val="clear" w:color="auto" w:fill="F8F8F8"/>
+    </w:rPr>
+  </w:style>
+  <w:style w:type="character" w:customStyle="1" w:styleId="ErrorTok">
+    <w:name w:val="ErrorTok"/>
+    <w:rPr>
+      <w:b/>
+      <w:color w:val="A40000"/>
+      <w:shd w:val="clear" w:color="auto" w:fill="F8F8F8"/>
+    </w:rPr>
+  </w:style>
+  <w:style w:type="character" w:customStyle="1" w:styleId="NormalTok">
+    <w:name w:val="NormalTok"/>
+    <w:rPr>
+      <w:shd w:val="clear" w:color="auto" w:fill="F8F8F8"/>
     </w:rPr>
   </w:style>
 </w:styles>
@@ -1829,16 +2353,4 @@
   <a:objectDefaults/>
   <a:extraClrSchemeLst/>
 </a:theme>
-</file>
-
-<file path=customXml/item1.xml><?xml version="1.0" encoding="utf-8"?>
-<b:Sources xmlns:b="http://schemas.openxmlformats.org/officeDocument/2006/bibliography" xmlns="http://schemas.openxmlformats.org/officeDocument/2006/bibliography" SelectedStyle="\APA.XSL" StyleName="APA"/>
-</file>
-
-<file path=customXml/itemProps1.xml><?xml version="1.0" encoding="utf-8"?>
-<ds:datastoreItem xmlns:ds="http://schemas.openxmlformats.org/officeDocument/2006/customXml" ds:itemID="{209A6E29-0DEA-4A0A-816C-91A324C2F178}">
-  <ds:schemaRefs>
-    <ds:schemaRef ds:uri="http://schemas.openxmlformats.org/officeDocument/2006/bibliography"/>
-  </ds:schemaRefs>
-</ds:datastoreItem>
 </file>
</xml_diff>